<commit_message>
Version number changed, docs corrected
</commit_message>
<xml_diff>
--- a/doc/instructions.docx
+++ b/doc/instructions.docx
@@ -1,6 +1,6 @@
 
 <file path=word/document.xml><?xml version="1.0" encoding="utf-8"?>
-<w:document xmlns:wpc="http://schemas.microsoft.com/office/word/2010/wordprocessingCanvas" xmlns:mc="http://schemas.openxmlformats.org/markup-compatibility/2006" xmlns:o="urn:schemas-microsoft-com:office:office" xmlns:r="http://schemas.openxmlformats.org/officeDocument/2006/relationships" xmlns:m="http://schemas.openxmlformats.org/officeDocument/2006/math" xmlns:v="urn:schemas-microsoft-com:vml" xmlns:wp14="http://schemas.microsoft.com/office/word/2010/wordprocessingDrawing" xmlns:wp="http://schemas.openxmlformats.org/drawingml/2006/wordprocessingDrawing" xmlns:w10="urn:schemas-microsoft-com:office:word" xmlns:w="http://schemas.openxmlformats.org/wordprocessingml/2006/main" xmlns:w14="http://schemas.microsoft.com/office/word/2010/wordml" xmlns:wpg="http://schemas.microsoft.com/office/word/2010/wordprocessingGroup" xmlns:wpi="http://schemas.microsoft.com/office/word/2010/wordprocessingInk" xmlns:wne="http://schemas.microsoft.com/office/word/2006/wordml" xmlns:wps="http://schemas.microsoft.com/office/word/2010/wordprocessingShape" mc:Ignorable="w14 wp14">
+<w:document xmlns:ve="http://schemas.openxmlformats.org/markup-compatibility/2006" xmlns:o="urn:schemas-microsoft-com:office:office" xmlns:r="http://schemas.openxmlformats.org/officeDocument/2006/relationships" xmlns:m="http://schemas.openxmlformats.org/officeDocument/2006/math" xmlns:v="urn:schemas-microsoft-com:vml" xmlns:wp="http://schemas.openxmlformats.org/drawingml/2006/wordprocessingDrawing" xmlns:w10="urn:schemas-microsoft-com:office:word" xmlns:w="http://schemas.openxmlformats.org/wordprocessingml/2006/main" xmlns:wne="http://schemas.microsoft.com/office/word/2006/wordml">
   <w:body>
     <w:p>
       <w:pPr>
@@ -44,22 +44,28 @@
         <w:t>2.</w:t>
       </w:r>
       <w:r>
-        <w:t>5</w:t>
+        <w:t>6</w:t>
       </w:r>
       <w:r>
         <w:br/>
         <w:t xml:space="preserve">Release date: </w:t>
       </w:r>
       <w:r>
-        <w:t>29</w:t>
+        <w:t>2</w:t>
       </w:r>
       <w:bookmarkStart w:id="0" w:name="_GoBack"/>
       <w:bookmarkEnd w:id="0"/>
       <w:r>
+        <w:t>2</w:t>
+      </w:r>
+      <w:r>
         <w:t>.</w:t>
       </w:r>
       <w:r>
-        <w:t>03</w:t>
+        <w:t>0</w:t>
+      </w:r>
+      <w:r>
+        <w:t>5</w:t>
       </w:r>
       <w:r>
         <w:t>.201</w:t>
@@ -1011,9 +1017,11 @@
       <w:r>
         <w:t>/</w:t>
       </w:r>
+      <w:proofErr w:type="spellStart"/>
       <w:r>
         <w:t>plugins</w:t>
       </w:r>
+      <w:proofErr w:type="spellEnd"/>
       <w:r>
         <w:t>/</w:t>
       </w:r>
@@ -1051,7 +1059,15 @@
       </w:r>
       <w:proofErr w:type="spellEnd"/>
       <w:r>
-        <w:t xml:space="preserve"> popups lets override the standard functionality and use own windows for displaying </w:t>
+        <w:t xml:space="preserve"> </w:t>
+      </w:r>
+      <w:proofErr w:type="spellStart"/>
+      <w:r>
+        <w:t>popups</w:t>
+      </w:r>
+      <w:proofErr w:type="spellEnd"/>
+      <w:r>
+        <w:t xml:space="preserve"> lets override the standard functionality and use own windows for displaying </w:t>
       </w:r>
       <w:proofErr w:type="spellStart"/>
       <w:r>
@@ -1114,11 +1130,19 @@
       </w:r>
       <w:proofErr w:type="spellEnd"/>
       <w:r>
-        <w:t xml:space="preserve"> popups dialogs.</w:t>
-      </w:r>
-      <w:r>
         <w:t xml:space="preserve"> </w:t>
       </w:r>
+      <w:proofErr w:type="spellStart"/>
+      <w:r>
+        <w:t>popups</w:t>
+      </w:r>
+      <w:proofErr w:type="spellEnd"/>
+      <w:r>
+        <w:t xml:space="preserve"> dialogs.</w:t>
+      </w:r>
+      <w:r>
+        <w:t xml:space="preserve"> </w:t>
+      </w:r>
     </w:p>
     <w:p>
       <w:pPr>
@@ -1234,7 +1258,15 @@
       </w:r>
       <w:proofErr w:type="spellEnd"/>
       <w:r>
-        <w:t xml:space="preserve"> popups dialogs, the alert box and confirm box need a title. I use the words “Information” and “Question”.</w:t>
+        <w:t xml:space="preserve"> </w:t>
+      </w:r>
+      <w:proofErr w:type="spellStart"/>
+      <w:r>
+        <w:t>popups</w:t>
+      </w:r>
+      <w:proofErr w:type="spellEnd"/>
+      <w:r>
+        <w:t xml:space="preserve"> dialogs, the alert box and confirm box need a title. I use the words “Information” and “Question”.</w:t>
       </w:r>
     </w:p>
     <w:p>
@@ -2477,7 +2509,7 @@
       <w:r>
         <w:rPr>
           <w:noProof/>
-          <w:lang w:val="ru-RU" w:eastAsia="ru-RU"/>
+          <w:lang w:val="de-DE" w:eastAsia="de-DE"/>
         </w:rPr>
         <w:drawing>
           <wp:inline distT="0" distB="0" distL="0" distR="0">
@@ -2497,7 +2529,7 @@
                     </pic:cNvPicPr>
                   </pic:nvPicPr>
                   <pic:blipFill>
-                    <a:blip r:embed="rId9" cstate="print"/>
+                    <a:blip r:embed="rId8" cstate="print"/>
                     <a:srcRect/>
                     <a:stretch>
                       <a:fillRect/>
@@ -2544,7 +2576,7 @@
       <w:r>
         <w:rPr>
           <w:noProof/>
-          <w:lang w:val="ru-RU" w:eastAsia="ru-RU"/>
+          <w:lang w:val="de-DE" w:eastAsia="de-DE"/>
         </w:rPr>
         <w:drawing>
           <wp:inline distT="0" distB="0" distL="0" distR="0">
@@ -2564,7 +2596,7 @@
                     </pic:cNvPicPr>
                   </pic:nvPicPr>
                   <pic:blipFill>
-                    <a:blip r:embed="rId10" cstate="print"/>
+                    <a:blip r:embed="rId9" cstate="print"/>
                     <a:srcRect/>
                     <a:stretch>
                       <a:fillRect/>
@@ -2633,7 +2665,6 @@
       <w:r>
         <w:t xml:space="preserve">The file </w:t>
       </w:r>
-      <w:proofErr w:type="spellStart"/>
       <w:r>
         <w:t>TinyMCETextArea</w:t>
       </w:r>
@@ -2643,7 +2674,6 @@
       <w:r>
         <w:t>xdc</w:t>
       </w:r>
-      <w:proofErr w:type="spellEnd"/>
       <w:r>
         <w:t>, kindly offered by Gregory,</w:t>
       </w:r>
@@ -2692,7 +2722,6 @@
       <w:r>
         <w:t>”. Select the file “</w:t>
       </w:r>
-      <w:proofErr w:type="spellStart"/>
       <w:r>
         <w:t>TinyMCETextArea</w:t>
       </w:r>
@@ -2702,7 +2731,6 @@
       <w:r>
         <w:t>xdc</w:t>
       </w:r>
-      <w:proofErr w:type="spellEnd"/>
       <w:r>
         <w:t>”:</w:t>
       </w:r>
@@ -2715,7 +2743,7 @@
       <w:r>
         <w:rPr>
           <w:noProof/>
-          <w:lang w:val="ru-RU" w:eastAsia="ru-RU"/>
+          <w:lang w:val="de-DE" w:eastAsia="de-DE"/>
         </w:rPr>
         <w:drawing>
           <wp:inline distT="0" distB="0" distL="0" distR="0">
@@ -2735,10 +2763,10 @@
                     </pic:cNvPicPr>
                   </pic:nvPicPr>
                   <pic:blipFill>
-                    <a:blip r:embed="rId11">
+                    <a:blip r:embed="rId10" cstate="print">
                       <a:extLst>
                         <a:ext uri="{28A0092B-C50C-407E-A947-70E740481C1C}">
-                          <a14:useLocalDpi xmlns:a14="http://schemas.microsoft.com/office/drawing/2010/main" val="0"/>
+                          <a14:useLocalDpi xmlns:a14="http://schemas.microsoft.com/office/drawing/2010/main" xmlns:wps="http://schemas.microsoft.com/office/word/2010/wordprocessingShape" xmlns:wpi="http://schemas.microsoft.com/office/word/2010/wordprocessingInk" xmlns:wpg="http://schemas.microsoft.com/office/word/2010/wordprocessingGroup" xmlns:w14="http://schemas.microsoft.com/office/word/2010/wordml" xmlns:w="http://schemas.openxmlformats.org/wordprocessingml/2006/main" xmlns:w10="urn:schemas-microsoft-com:office:word" xmlns:wp14="http://schemas.microsoft.com/office/word/2010/wordprocessingDrawing" xmlns:v="urn:schemas-microsoft-com:vml" xmlns:o="urn:schemas-microsoft-com:office:office" xmlns:mc="http://schemas.openxmlformats.org/markup-compatibility/2006" xmlns:wpc="http://schemas.microsoft.com/office/word/2010/wordprocessingCanvas" xmlns="" val="0"/>
                         </a:ext>
                       </a:extLst>
                     </a:blip>
@@ -2776,7 +2804,7 @@
       <w:r>
         <w:rPr>
           <w:noProof/>
-          <w:lang w:val="ru-RU" w:eastAsia="ru-RU"/>
+          <w:lang w:val="de-DE" w:eastAsia="de-DE"/>
         </w:rPr>
         <w:drawing>
           <wp:inline distT="0" distB="0" distL="0" distR="0">
@@ -2796,10 +2824,10 @@
                     </pic:cNvPicPr>
                   </pic:nvPicPr>
                   <pic:blipFill>
-                    <a:blip r:embed="rId12">
+                    <a:blip r:embed="rId11" cstate="print">
                       <a:extLst>
                         <a:ext uri="{28A0092B-C50C-407E-A947-70E740481C1C}">
-                          <a14:useLocalDpi xmlns:a14="http://schemas.microsoft.com/office/drawing/2010/main" val="0"/>
+                          <a14:useLocalDpi xmlns:a14="http://schemas.microsoft.com/office/drawing/2010/main" xmlns:wps="http://schemas.microsoft.com/office/word/2010/wordprocessingShape" xmlns:wpi="http://schemas.microsoft.com/office/word/2010/wordprocessingInk" xmlns:wpg="http://schemas.microsoft.com/office/word/2010/wordprocessingGroup" xmlns:w14="http://schemas.microsoft.com/office/word/2010/wordml" xmlns:w="http://schemas.openxmlformats.org/wordprocessingml/2006/main" xmlns:w10="urn:schemas-microsoft-com:office:word" xmlns:wp14="http://schemas.microsoft.com/office/word/2010/wordprocessingDrawing" xmlns:v="urn:schemas-microsoft-com:vml" xmlns:o="urn:schemas-microsoft-com:office:office" xmlns:mc="http://schemas.openxmlformats.org/markup-compatibility/2006" xmlns:wpc="http://schemas.microsoft.com/office/word/2010/wordprocessingCanvas" xmlns="" val="0"/>
                         </a:ext>
                       </a:extLst>
                     </a:blip>
@@ -2843,7 +2871,7 @@
       <w:r>
         <w:rPr>
           <w:noProof/>
-          <w:lang w:val="ru-RU" w:eastAsia="ru-RU"/>
+          <w:lang w:val="de-DE" w:eastAsia="de-DE"/>
         </w:rPr>
         <w:drawing>
           <wp:inline distT="0" distB="0" distL="0" distR="0">
@@ -2863,10 +2891,10 @@
                     </pic:cNvPicPr>
                   </pic:nvPicPr>
                   <pic:blipFill>
-                    <a:blip r:embed="rId13">
+                    <a:blip r:embed="rId12" cstate="print">
                       <a:extLst>
                         <a:ext uri="{28A0092B-C50C-407E-A947-70E740481C1C}">
-                          <a14:useLocalDpi xmlns:a14="http://schemas.microsoft.com/office/drawing/2010/main" val="0"/>
+                          <a14:useLocalDpi xmlns:a14="http://schemas.microsoft.com/office/drawing/2010/main" xmlns:wps="http://schemas.microsoft.com/office/word/2010/wordprocessingShape" xmlns:wpi="http://schemas.microsoft.com/office/word/2010/wordprocessingInk" xmlns:wpg="http://schemas.microsoft.com/office/word/2010/wordprocessingGroup" xmlns:w14="http://schemas.microsoft.com/office/word/2010/wordml" xmlns:w="http://schemas.openxmlformats.org/wordprocessingml/2006/main" xmlns:w10="urn:schemas-microsoft-com:office:word" xmlns:wp14="http://schemas.microsoft.com/office/word/2010/wordprocessingDrawing" xmlns:v="urn:schemas-microsoft-com:vml" xmlns:o="urn:schemas-microsoft-com:office:office" xmlns:mc="http://schemas.openxmlformats.org/markup-compatibility/2006" xmlns:wpc="http://schemas.microsoft.com/office/word/2010/wordprocessingCanvas" xmlns="" val="0"/>
                         </a:ext>
                       </a:extLst>
                     </a:blip>
@@ -3017,9 +3045,9 @@
             <o:lock v:ext="edit" aspectratio="t"/>
           </v:shapetype>
           <v:shape id="_x0000_i1025" type="#_x0000_t75" style="width:3in;height:161.85pt" o:ole="">
-            <v:imagedata r:id="rId14" o:title=""/>
+            <v:imagedata r:id="rId13" o:title=""/>
           </v:shape>
-          <o:OLEObject Type="Embed" ProgID="Photoshop.Image.12" ShapeID="_x0000_i1025" DrawAspect="Content" ObjectID="_1426053128" r:id="rId15">
+          <o:OLEObject Type="Embed" ProgID="Photoshop.Image.12" ShapeID="_x0000_i1025" DrawAspect="Content" ObjectID="_1430738970" r:id="rId14">
             <o:FieldCodes>\s</o:FieldCodes>
           </o:OLEObject>
         </w:object>
@@ -3122,9 +3150,9 @@
       <w:r>
         <w:object w:dxaOrig="3239" w:dyaOrig="1080">
           <v:shape id="_x0000_i1026" type="#_x0000_t75" style="width:161.85pt;height:54.15pt" o:ole="">
-            <v:imagedata r:id="rId16" o:title=""/>
+            <v:imagedata r:id="rId15" o:title=""/>
           </v:shape>
-          <o:OLEObject Type="Embed" ProgID="Photoshop.Image.12" ShapeID="_x0000_i1026" DrawAspect="Content" ObjectID="_1426053129" r:id="rId17">
+          <o:OLEObject Type="Embed" ProgID="Photoshop.Image.12" ShapeID="_x0000_i1026" DrawAspect="Content" ObjectID="_1430738971" r:id="rId16">
             <o:FieldCodes>\s</o:FieldCodes>
           </o:OLEObject>
         </w:object>
@@ -3219,7 +3247,7 @@
       <w:r>
         <w:rPr>
           <w:noProof/>
-          <w:lang w:val="ru-RU" w:eastAsia="ru-RU"/>
+          <w:lang w:val="de-DE" w:eastAsia="de-DE"/>
         </w:rPr>
         <w:drawing>
           <wp:inline distT="0" distB="0" distL="0" distR="0">
@@ -3239,10 +3267,10 @@
                     </pic:cNvPicPr>
                   </pic:nvPicPr>
                   <pic:blipFill>
-                    <a:blip r:embed="rId18">
+                    <a:blip r:embed="rId17" cstate="print">
                       <a:extLst>
                         <a:ext uri="{28A0092B-C50C-407E-A947-70E740481C1C}">
-                          <a14:useLocalDpi xmlns:a14="http://schemas.microsoft.com/office/drawing/2010/main" val="0"/>
+                          <a14:useLocalDpi xmlns:a14="http://schemas.microsoft.com/office/drawing/2010/main" xmlns:wps="http://schemas.microsoft.com/office/word/2010/wordprocessingShape" xmlns:wpi="http://schemas.microsoft.com/office/word/2010/wordprocessingInk" xmlns:wpg="http://schemas.microsoft.com/office/word/2010/wordprocessingGroup" xmlns:w14="http://schemas.microsoft.com/office/word/2010/wordml" xmlns:w="http://schemas.openxmlformats.org/wordprocessingml/2006/main" xmlns:w10="urn:schemas-microsoft-com:office:word" xmlns:wp14="http://schemas.microsoft.com/office/word/2010/wordprocessingDrawing" xmlns:v="urn:schemas-microsoft-com:vml" xmlns:o="urn:schemas-microsoft-com:office:office" xmlns:mc="http://schemas.openxmlformats.org/markup-compatibility/2006" xmlns:wpc="http://schemas.microsoft.com/office/word/2010/wordprocessingCanvas" xmlns="" val="0"/>
                         </a:ext>
                       </a:extLst>
                     </a:blip>
@@ -3301,7 +3329,7 @@
           <w:noProof/>
           <w:sz w:val="28"/>
           <w:szCs w:val="28"/>
-          <w:lang w:val="ru-RU" w:eastAsia="ru-RU"/>
+          <w:lang w:val="de-DE" w:eastAsia="de-DE"/>
         </w:rPr>
         <w:drawing>
           <wp:inline distT="0" distB="0" distL="0" distR="0">
@@ -3321,10 +3349,10 @@
                     </pic:cNvPicPr>
                   </pic:nvPicPr>
                   <pic:blipFill>
-                    <a:blip r:embed="rId19">
+                    <a:blip r:embed="rId18" cstate="print">
                       <a:extLst>
                         <a:ext uri="{28A0092B-C50C-407E-A947-70E740481C1C}">
-                          <a14:useLocalDpi xmlns:a14="http://schemas.microsoft.com/office/drawing/2010/main" val="0"/>
+                          <a14:useLocalDpi xmlns:a14="http://schemas.microsoft.com/office/drawing/2010/main" xmlns:wps="http://schemas.microsoft.com/office/word/2010/wordprocessingShape" xmlns:wpi="http://schemas.microsoft.com/office/word/2010/wordprocessingInk" xmlns:wpg="http://schemas.microsoft.com/office/word/2010/wordprocessingGroup" xmlns:w14="http://schemas.microsoft.com/office/word/2010/wordml" xmlns:w="http://schemas.openxmlformats.org/wordprocessingml/2006/main" xmlns:w10="urn:schemas-microsoft-com:office:word" xmlns:wp14="http://schemas.microsoft.com/office/word/2010/wordprocessingDrawing" xmlns:v="urn:schemas-microsoft-com:vml" xmlns:o="urn:schemas-microsoft-com:office:office" xmlns:mc="http://schemas.openxmlformats.org/markup-compatibility/2006" xmlns:wpc="http://schemas.microsoft.com/office/word/2010/wordprocessingCanvas" xmlns="" val="0"/>
                         </a:ext>
                       </a:extLst>
                     </a:blip>
@@ -3368,7 +3396,7 @@
       <w:r>
         <w:rPr>
           <w:noProof/>
-          <w:lang w:val="ru-RU" w:eastAsia="ru-RU"/>
+          <w:lang w:val="de-DE" w:eastAsia="de-DE"/>
         </w:rPr>
         <w:drawing>
           <wp:inline distT="0" distB="0" distL="0" distR="0">
@@ -3388,10 +3416,10 @@
                     </pic:cNvPicPr>
                   </pic:nvPicPr>
                   <pic:blipFill>
-                    <a:blip r:embed="rId20">
+                    <a:blip r:embed="rId19" cstate="print">
                       <a:extLst>
                         <a:ext uri="{28A0092B-C50C-407E-A947-70E740481C1C}">
-                          <a14:useLocalDpi xmlns:a14="http://schemas.microsoft.com/office/drawing/2010/main" val="0"/>
+                          <a14:useLocalDpi xmlns:a14="http://schemas.microsoft.com/office/drawing/2010/main" xmlns:wps="http://schemas.microsoft.com/office/word/2010/wordprocessingShape" xmlns:wpi="http://schemas.microsoft.com/office/word/2010/wordprocessingInk" xmlns:wpg="http://schemas.microsoft.com/office/word/2010/wordprocessingGroup" xmlns:w14="http://schemas.microsoft.com/office/word/2010/wordml" xmlns:w="http://schemas.openxmlformats.org/wordprocessingml/2006/main" xmlns:w10="urn:schemas-microsoft-com:office:word" xmlns:wp14="http://schemas.microsoft.com/office/word/2010/wordprocessingDrawing" xmlns:v="urn:schemas-microsoft-com:vml" xmlns:o="urn:schemas-microsoft-com:office:office" xmlns:mc="http://schemas.openxmlformats.org/markup-compatibility/2006" xmlns:wpc="http://schemas.microsoft.com/office/word/2010/wordprocessingCanvas" xmlns="" val="0"/>
                         </a:ext>
                       </a:extLst>
                     </a:blip>
@@ -4627,8 +4655,8 @@
     </w:p>
     <w:p/>
     <w:sectPr>
-      <w:headerReference w:type="default" r:id="rId21"/>
-      <w:footerReference w:type="default" r:id="rId22"/>
+      <w:headerReference w:type="default" r:id="rId20"/>
+      <w:footerReference w:type="default" r:id="rId21"/>
       <w:pgSz w:w="11906" w:h="16838"/>
       <w:pgMar w:top="1417" w:right="1417" w:bottom="1134" w:left="1417" w:header="708" w:footer="708" w:gutter="0"/>
       <w:cols w:space="708"/>
@@ -4639,7 +4667,7 @@
 </file>
 
 <file path=word/endnotes.xml><?xml version="1.0" encoding="utf-8"?>
-<w:endnotes xmlns:wpc="http://schemas.microsoft.com/office/word/2010/wordprocessingCanvas" xmlns:mc="http://schemas.openxmlformats.org/markup-compatibility/2006" xmlns:o="urn:schemas-microsoft-com:office:office" xmlns:r="http://schemas.openxmlformats.org/officeDocument/2006/relationships" xmlns:m="http://schemas.openxmlformats.org/officeDocument/2006/math" xmlns:v="urn:schemas-microsoft-com:vml" xmlns:wp14="http://schemas.microsoft.com/office/word/2010/wordprocessingDrawing" xmlns:wp="http://schemas.openxmlformats.org/drawingml/2006/wordprocessingDrawing" xmlns:w10="urn:schemas-microsoft-com:office:word" xmlns:w="http://schemas.openxmlformats.org/wordprocessingml/2006/main" xmlns:w14="http://schemas.microsoft.com/office/word/2010/wordml" xmlns:wpg="http://schemas.microsoft.com/office/word/2010/wordprocessingGroup" xmlns:wpi="http://schemas.microsoft.com/office/word/2010/wordprocessingInk" xmlns:wne="http://schemas.microsoft.com/office/word/2006/wordml" xmlns:wps="http://schemas.microsoft.com/office/word/2010/wordprocessingShape" mc:Ignorable="w14 wp14">
+<w:endnotes xmlns:ve="http://schemas.openxmlformats.org/markup-compatibility/2006" xmlns:o="urn:schemas-microsoft-com:office:office" xmlns:r="http://schemas.openxmlformats.org/officeDocument/2006/relationships" xmlns:m="http://schemas.openxmlformats.org/officeDocument/2006/math" xmlns:v="urn:schemas-microsoft-com:vml" xmlns:wp="http://schemas.openxmlformats.org/drawingml/2006/wordprocessingDrawing" xmlns:w10="urn:schemas-microsoft-com:office:word" xmlns:w="http://schemas.openxmlformats.org/wordprocessingml/2006/main" xmlns:wne="http://schemas.microsoft.com/office/word/2006/wordml">
   <w:endnote w:type="separator" w:id="-1">
     <w:p>
       <w:pPr>
@@ -4664,7 +4692,7 @@
 </file>
 
 <file path=word/footer1.xml><?xml version="1.0" encoding="utf-8"?>
-<w:ftr xmlns:wpc="http://schemas.microsoft.com/office/word/2010/wordprocessingCanvas" xmlns:mc="http://schemas.openxmlformats.org/markup-compatibility/2006" xmlns:o="urn:schemas-microsoft-com:office:office" xmlns:r="http://schemas.openxmlformats.org/officeDocument/2006/relationships" xmlns:m="http://schemas.openxmlformats.org/officeDocument/2006/math" xmlns:v="urn:schemas-microsoft-com:vml" xmlns:wp14="http://schemas.microsoft.com/office/word/2010/wordprocessingDrawing" xmlns:wp="http://schemas.openxmlformats.org/drawingml/2006/wordprocessingDrawing" xmlns:w10="urn:schemas-microsoft-com:office:word" xmlns:w="http://schemas.openxmlformats.org/wordprocessingml/2006/main" xmlns:w14="http://schemas.microsoft.com/office/word/2010/wordml" xmlns:wpg="http://schemas.microsoft.com/office/word/2010/wordprocessingGroup" xmlns:wpi="http://schemas.microsoft.com/office/word/2010/wordprocessingInk" xmlns:wne="http://schemas.microsoft.com/office/word/2006/wordml" xmlns:wps="http://schemas.microsoft.com/office/word/2010/wordprocessingShape" mc:Ignorable="w14 wp14">
+<w:ftr xmlns:ve="http://schemas.openxmlformats.org/markup-compatibility/2006" xmlns:o="urn:schemas-microsoft-com:office:office" xmlns:r="http://schemas.openxmlformats.org/officeDocument/2006/relationships" xmlns:m="http://schemas.openxmlformats.org/officeDocument/2006/math" xmlns:v="urn:schemas-microsoft-com:vml" xmlns:wp="http://schemas.openxmlformats.org/drawingml/2006/wordprocessingDrawing" xmlns:w10="urn:schemas-microsoft-com:office:word" xmlns:w="http://schemas.openxmlformats.org/wordprocessingml/2006/main" xmlns:wne="http://schemas.microsoft.com/office/word/2006/wordml">
   <w:p>
     <w:pPr>
       <w:pStyle w:val="Footer"/>
@@ -4717,7 +4745,7 @@
 </file>
 
 <file path=word/footnotes.xml><?xml version="1.0" encoding="utf-8"?>
-<w:footnotes xmlns:wpc="http://schemas.microsoft.com/office/word/2010/wordprocessingCanvas" xmlns:mc="http://schemas.openxmlformats.org/markup-compatibility/2006" xmlns:o="urn:schemas-microsoft-com:office:office" xmlns:r="http://schemas.openxmlformats.org/officeDocument/2006/relationships" xmlns:m="http://schemas.openxmlformats.org/officeDocument/2006/math" xmlns:v="urn:schemas-microsoft-com:vml" xmlns:wp14="http://schemas.microsoft.com/office/word/2010/wordprocessingDrawing" xmlns:wp="http://schemas.openxmlformats.org/drawingml/2006/wordprocessingDrawing" xmlns:w10="urn:schemas-microsoft-com:office:word" xmlns:w="http://schemas.openxmlformats.org/wordprocessingml/2006/main" xmlns:w14="http://schemas.microsoft.com/office/word/2010/wordml" xmlns:wpg="http://schemas.microsoft.com/office/word/2010/wordprocessingGroup" xmlns:wpi="http://schemas.microsoft.com/office/word/2010/wordprocessingInk" xmlns:wne="http://schemas.microsoft.com/office/word/2006/wordml" xmlns:wps="http://schemas.microsoft.com/office/word/2010/wordprocessingShape" mc:Ignorable="w14 wp14">
+<w:footnotes xmlns:ve="http://schemas.openxmlformats.org/markup-compatibility/2006" xmlns:o="urn:schemas-microsoft-com:office:office" xmlns:r="http://schemas.openxmlformats.org/officeDocument/2006/relationships" xmlns:m="http://schemas.openxmlformats.org/officeDocument/2006/math" xmlns:v="urn:schemas-microsoft-com:vml" xmlns:wp="http://schemas.openxmlformats.org/drawingml/2006/wordprocessingDrawing" xmlns:w10="urn:schemas-microsoft-com:office:word" xmlns:w="http://schemas.openxmlformats.org/wordprocessingml/2006/main" xmlns:wne="http://schemas.microsoft.com/office/word/2006/wordml">
   <w:footnote w:type="separator" w:id="-1">
     <w:p>
       <w:pPr>
@@ -4742,7 +4770,7 @@
 </file>
 
 <file path=word/header1.xml><?xml version="1.0" encoding="utf-8"?>
-<w:hdr xmlns:wpc="http://schemas.microsoft.com/office/word/2010/wordprocessingCanvas" xmlns:mc="http://schemas.openxmlformats.org/markup-compatibility/2006" xmlns:o="urn:schemas-microsoft-com:office:office" xmlns:r="http://schemas.openxmlformats.org/officeDocument/2006/relationships" xmlns:m="http://schemas.openxmlformats.org/officeDocument/2006/math" xmlns:v="urn:schemas-microsoft-com:vml" xmlns:wp14="http://schemas.microsoft.com/office/word/2010/wordprocessingDrawing" xmlns:wp="http://schemas.openxmlformats.org/drawingml/2006/wordprocessingDrawing" xmlns:w10="urn:schemas-microsoft-com:office:word" xmlns:w="http://schemas.openxmlformats.org/wordprocessingml/2006/main" xmlns:w14="http://schemas.microsoft.com/office/word/2010/wordml" xmlns:wpg="http://schemas.microsoft.com/office/word/2010/wordprocessingGroup" xmlns:wpi="http://schemas.microsoft.com/office/word/2010/wordprocessingInk" xmlns:wne="http://schemas.microsoft.com/office/word/2006/wordml" xmlns:wps="http://schemas.microsoft.com/office/word/2010/wordprocessingShape" mc:Ignorable="w14 wp14">
+<w:hdr xmlns:ve="http://schemas.openxmlformats.org/markup-compatibility/2006" xmlns:o="urn:schemas-microsoft-com:office:office" xmlns:r="http://schemas.openxmlformats.org/officeDocument/2006/relationships" xmlns:m="http://schemas.openxmlformats.org/officeDocument/2006/math" xmlns:v="urn:schemas-microsoft-com:vml" xmlns:wp="http://schemas.openxmlformats.org/drawingml/2006/wordprocessingDrawing" xmlns:w10="urn:schemas-microsoft-com:office:word" xmlns:w="http://schemas.openxmlformats.org/wordprocessingml/2006/main" xmlns:wne="http://schemas.microsoft.com/office/word/2006/wordml">
   <w:p>
     <w:pPr>
       <w:pStyle w:val="Header"/>
@@ -4788,7 +4816,7 @@
 </file>
 
 <file path=word/numbering.xml><?xml version="1.0" encoding="utf-8"?>
-<w:numbering xmlns:wpc="http://schemas.microsoft.com/office/word/2010/wordprocessingCanvas" xmlns:mc="http://schemas.openxmlformats.org/markup-compatibility/2006" xmlns:o="urn:schemas-microsoft-com:office:office" xmlns:r="http://schemas.openxmlformats.org/officeDocument/2006/relationships" xmlns:m="http://schemas.openxmlformats.org/officeDocument/2006/math" xmlns:v="urn:schemas-microsoft-com:vml" xmlns:wp14="http://schemas.microsoft.com/office/word/2010/wordprocessingDrawing" xmlns:wp="http://schemas.openxmlformats.org/drawingml/2006/wordprocessingDrawing" xmlns:w10="urn:schemas-microsoft-com:office:word" xmlns:w="http://schemas.openxmlformats.org/wordprocessingml/2006/main" xmlns:w14="http://schemas.microsoft.com/office/word/2010/wordml" xmlns:wpg="http://schemas.microsoft.com/office/word/2010/wordprocessingGroup" xmlns:wpi="http://schemas.microsoft.com/office/word/2010/wordprocessingInk" xmlns:wne="http://schemas.microsoft.com/office/word/2006/wordml" xmlns:wps="http://schemas.microsoft.com/office/word/2010/wordprocessingShape" mc:Ignorable="w14 wp14">
+<w:numbering xmlns:ve="http://schemas.openxmlformats.org/markup-compatibility/2006" xmlns:o="urn:schemas-microsoft-com:office:office" xmlns:r="http://schemas.openxmlformats.org/officeDocument/2006/relationships" xmlns:m="http://schemas.openxmlformats.org/officeDocument/2006/math" xmlns:v="urn:schemas-microsoft-com:vml" xmlns:wp="http://schemas.openxmlformats.org/drawingml/2006/wordprocessingDrawing" xmlns:w10="urn:schemas-microsoft-com:office:word" xmlns:w="http://schemas.openxmlformats.org/wordprocessingml/2006/main" xmlns:wne="http://schemas.microsoft.com/office/word/2006/wordml">
   <w:abstractNum w:abstractNumId="0">
     <w:nsid w:val="01AC4E49"/>
     <w:multiLevelType w:val="hybridMultilevel"/>
@@ -5838,7 +5866,7 @@
 </file>
 
 <file path=word/styles.xml><?xml version="1.0" encoding="utf-8"?>
-<w:styles xmlns:mc="http://schemas.openxmlformats.org/markup-compatibility/2006" xmlns:r="http://schemas.openxmlformats.org/officeDocument/2006/relationships" xmlns:w="http://schemas.openxmlformats.org/wordprocessingml/2006/main" xmlns:w14="http://schemas.microsoft.com/office/word/2010/wordml" mc:Ignorable="w14">
+<w:styles xmlns:r="http://schemas.openxmlformats.org/officeDocument/2006/relationships" xmlns:w="http://schemas.openxmlformats.org/wordprocessingml/2006/main">
   <w:docDefaults>
     <w:rPrDefault>
       <w:rPr>
@@ -6083,6 +6111,7 @@
     <w:uiPriority w:val="99"/>
     <w:semiHidden/>
     <w:unhideWhenUsed/>
+    <w:qFormat/>
     <w:tblPr>
       <w:tblInd w:w="0" w:type="dxa"/>
       <w:tblCellMar>
@@ -7134,7 +7163,7 @@
 </file>
 
 <file path=customXml/itemProps1.xml><?xml version="1.0" encoding="utf-8"?>
-<ds:datastoreItem xmlns:ds="http://schemas.openxmlformats.org/officeDocument/2006/customXml" ds:itemID="{61A18E73-840D-45C2-AB32-AA91F62B7B5A}">
+<ds:datastoreItem xmlns:ds="http://schemas.openxmlformats.org/officeDocument/2006/customXml" ds:itemID="{AB5D2EA4-E110-4E48-A1AF-E1A15C56C610}">
   <ds:schemaRefs>
     <ds:schemaRef ds:uri="http://schemas.openxmlformats.org/officeDocument/2006/bibliography"/>
   </ds:schemaRefs>

</xml_diff>